<commit_message>
add data process section
</commit_message>
<xml_diff>
--- a/data_collection_report/Data.Collection.Report.docx
+++ b/data_collection_report/Data.Collection.Report.docx
@@ -6,447 +6,507 @@
       <w:pPr>
         <w:jc w:val="center"/>
         <w:rPr>
+          <w:b/>
+          <w:sz w:val="32"/>
+          <w:szCs w:val="32"/>
+        </w:rPr>
+      </w:pPr>
+      <w:r>
+        <w:rPr>
+          <w:b/>
+          <w:sz w:val="32"/>
+          <w:szCs w:val="32"/>
+        </w:rPr>
+        <w:t>Data Collection Report</w:t>
+      </w:r>
+    </w:p>
+    <w:p>
+      <w:pPr>
+        <w:widowControl w:val="0"/>
+        <w:autoSpaceDE w:val="0"/>
+        <w:autoSpaceDN w:val="0"/>
+        <w:adjustRightInd w:val="0"/>
+        <w:spacing w:after="240" w:line="360" w:lineRule="atLeast"/>
+        <w:jc w:val="center"/>
+        <w:rPr>
+          <w:sz w:val="20"/>
+          <w:szCs w:val="20"/>
+        </w:rPr>
+      </w:pPr>
+      <w:r>
+        <w:rPr>
+          <w:sz w:val="20"/>
+          <w:szCs w:val="20"/>
+        </w:rPr>
+        <w:t xml:space="preserve">Yongjian Mu, u1010337 </w:t>
+      </w:r>
+      <w:r>
+        <w:rPr>
+          <w:sz w:val="20"/>
+          <w:szCs w:val="20"/>
+        </w:rPr>
+        <w:t xml:space="preserve">/ </w:t>
+      </w:r>
+      <w:r>
+        <w:rPr>
+          <w:sz w:val="20"/>
+          <w:szCs w:val="20"/>
+        </w:rPr>
+        <w:t>Shan Wei, u0974032</w:t>
+      </w:r>
+    </w:p>
+    <w:p>
+      <w:pPr>
+        <w:rPr>
+          <w:b/>
+          <w:sz w:val="28"/>
           <w:szCs w:val="28"/>
         </w:rPr>
       </w:pPr>
       <w:r>
         <w:rPr>
+          <w:b/>
+          <w:sz w:val="28"/>
           <w:szCs w:val="28"/>
         </w:rPr>
-        <w:t>Data Collection Report</w:t>
-      </w:r>
-    </w:p>
-    <w:p>
-      <w:pPr>
-        <w:rPr>
-          <w:szCs w:val="28"/>
-        </w:rPr>
-      </w:pPr>
-    </w:p>
-    <w:p>
-      <w:pPr>
-        <w:rPr>
-          <w:szCs w:val="28"/>
-        </w:rPr>
-      </w:pPr>
-      <w:r>
-        <w:rPr>
-          <w:szCs w:val="28"/>
+        <w:t>1. Data Source, Size</w:t>
+      </w:r>
+    </w:p>
+    <w:p>
+      <w:pPr>
+        <w:rPr>
+          <w:sz w:val="20"/>
+          <w:szCs w:val="20"/>
+        </w:rPr>
+      </w:pPr>
+      <w:r>
+        <w:rPr>
+          <w:sz w:val="20"/>
+          <w:szCs w:val="20"/>
         </w:rPr>
         <w:t xml:space="preserve">By using </w:t>
       </w:r>
       <w:proofErr w:type="spellStart"/>
       <w:r>
         <w:rPr>
-          <w:szCs w:val="28"/>
+          <w:sz w:val="20"/>
+          <w:szCs w:val="20"/>
         </w:rPr>
         <w:t>scrapy</w:t>
       </w:r>
       <w:proofErr w:type="spellEnd"/>
       <w:r>
         <w:rPr>
-          <w:szCs w:val="28"/>
+          <w:sz w:val="20"/>
+          <w:szCs w:val="20"/>
         </w:rPr>
         <w:t xml:space="preserve"> spider I obtained those major ne</w:t>
       </w:r>
       <w:r>
         <w:rPr>
-          <w:szCs w:val="28"/>
-        </w:rPr>
-        <w:t xml:space="preserve">ws </w:t>
-      </w:r>
+          <w:sz w:val="20"/>
+          <w:szCs w:val="20"/>
+        </w:rPr>
+        <w:t xml:space="preserve">ws text </w:t>
+      </w:r>
+      <w:r>
+        <w:rPr>
+          <w:sz w:val="20"/>
+          <w:szCs w:val="20"/>
+        </w:rPr>
+        <w:t>data from two website</w:t>
+      </w:r>
+      <w:r>
+        <w:rPr>
+          <w:sz w:val="20"/>
+          <w:szCs w:val="20"/>
+        </w:rPr>
+        <w:t>s</w:t>
+      </w:r>
+      <w:r>
+        <w:rPr>
+          <w:sz w:val="20"/>
+          <w:szCs w:val="20"/>
+        </w:rPr>
+        <w:t>: {</w:t>
+      </w:r>
+      <w:bookmarkStart w:id="0" w:name="OLE_LINK3"/>
+      <w:bookmarkStart w:id="1" w:name="OLE_LINK4"/>
+      <w:r>
+        <w:rPr>
+          <w:sz w:val="20"/>
+          <w:szCs w:val="20"/>
+        </w:rPr>
+        <w:fldChar w:fldCharType="begin"/>
+      </w:r>
+      <w:r>
+        <w:rPr>
+          <w:sz w:val="20"/>
+          <w:szCs w:val="20"/>
+        </w:rPr>
+        <w:instrText xml:space="preserve"> HYPERLINK "http://www.nytimes.com" </w:instrText>
+      </w:r>
+      <w:r>
+        <w:rPr>
+          <w:sz w:val="20"/>
+          <w:szCs w:val="20"/>
+        </w:rPr>
+        <w:fldChar w:fldCharType="separate"/>
+      </w:r>
+      <w:r>
+        <w:rPr>
+          <w:rStyle w:val="Hyperlink"/>
+          <w:sz w:val="20"/>
+          <w:szCs w:val="20"/>
+        </w:rPr>
+        <w:t>www.n</w:t>
+      </w:r>
+      <w:r>
+        <w:rPr>
+          <w:rStyle w:val="Hyperlink"/>
+          <w:sz w:val="20"/>
+          <w:szCs w:val="20"/>
+        </w:rPr>
+        <w:t>y</w:t>
+      </w:r>
+      <w:r>
+        <w:rPr>
+          <w:rStyle w:val="Hyperlink"/>
+          <w:sz w:val="20"/>
+          <w:szCs w:val="20"/>
+        </w:rPr>
+        <w:t>times.com</w:t>
+      </w:r>
+      <w:r>
+        <w:rPr>
+          <w:sz w:val="20"/>
+          <w:szCs w:val="20"/>
+        </w:rPr>
+        <w:fldChar w:fldCharType="end"/>
+      </w:r>
+      <w:bookmarkEnd w:id="0"/>
+      <w:bookmarkEnd w:id="1"/>
       <w:proofErr w:type="gramStart"/>
       <w:r>
         <w:rPr>
-          <w:szCs w:val="28"/>
-        </w:rPr>
-        <w:t>text  data</w:t>
+          <w:sz w:val="20"/>
+          <w:szCs w:val="20"/>
+        </w:rPr>
+        <w:t>,</w:t>
+      </w:r>
+      <w:r>
+        <w:rPr>
+          <w:sz w:val="20"/>
+          <w:szCs w:val="20"/>
+        </w:rPr>
+        <w:t xml:space="preserve">  </w:t>
       </w:r>
       <w:proofErr w:type="gramEnd"/>
       <w:r>
         <w:rPr>
-          <w:szCs w:val="28"/>
-        </w:rPr>
-        <w:t xml:space="preserve"> from two website: {</w:t>
-      </w:r>
-      <w:r>
-        <w:rPr>
-          <w:szCs w:val="28"/>
+          <w:sz w:val="20"/>
+          <w:szCs w:val="20"/>
         </w:rPr>
         <w:fldChar w:fldCharType="begin"/>
       </w:r>
       <w:r>
         <w:rPr>
-          <w:szCs w:val="28"/>
-        </w:rPr>
-        <w:instrText xml:space="preserve"> HYPERLINK "http://www.nytimes.com" </w:instrText>
-      </w:r>
-      <w:r>
-        <w:rPr>
-          <w:szCs w:val="28"/>
+          <w:sz w:val="20"/>
+          <w:szCs w:val="20"/>
+        </w:rPr>
+        <w:instrText xml:space="preserve"> HYPERLINK "http://www.time.com" </w:instrText>
+      </w:r>
+      <w:r>
+        <w:rPr>
+          <w:sz w:val="20"/>
+          <w:szCs w:val="20"/>
         </w:rPr>
         <w:fldChar w:fldCharType="separate"/>
       </w:r>
       <w:r>
         <w:rPr>
           <w:rStyle w:val="Hyperlink"/>
-          <w:szCs w:val="28"/>
-        </w:rPr>
-        <w:t>www.nytimes.com</w:t>
-      </w:r>
-      <w:r>
-        <w:rPr>
-          <w:szCs w:val="28"/>
+          <w:sz w:val="20"/>
+          <w:szCs w:val="20"/>
+        </w:rPr>
+        <w:t>www.time.com</w:t>
+      </w:r>
+      <w:r>
+        <w:rPr>
+          <w:rStyle w:val="Hyperlink"/>
+          <w:sz w:val="20"/>
+          <w:szCs w:val="20"/>
         </w:rPr>
         <w:fldChar w:fldCharType="end"/>
       </w:r>
       <w:r>
         <w:rPr>
-          <w:szCs w:val="28"/>
-        </w:rPr>
-        <w:t>,</w:t>
-      </w:r>
-      <w:r>
-        <w:rPr>
-          <w:szCs w:val="28"/>
-        </w:rPr>
-        <w:t xml:space="preserve">  </w:t>
-      </w:r>
-      <w:hyperlink r:id="rId7" w:history="1">
-        <w:r>
-          <w:rPr>
-            <w:rStyle w:val="Hyperlink"/>
-            <w:szCs w:val="28"/>
-          </w:rPr>
-          <w:t>www.time.com</w:t>
-        </w:r>
-      </w:hyperlink>
-      <w:r>
-        <w:rPr>
-          <w:szCs w:val="28"/>
+          <w:sz w:val="20"/>
+          <w:szCs w:val="20"/>
         </w:rPr>
         <w:t>}</w:t>
       </w:r>
       <w:r>
         <w:rPr>
-          <w:szCs w:val="28"/>
-        </w:rPr>
-        <w:t xml:space="preserve">. After processing, those data will be saved as </w:t>
+          <w:sz w:val="20"/>
+          <w:szCs w:val="20"/>
+        </w:rPr>
+        <w:t xml:space="preserve">. </w:t>
+      </w:r>
+    </w:p>
+    <w:p>
+      <w:pPr>
+        <w:rPr>
+          <w:sz w:val="20"/>
+          <w:szCs w:val="20"/>
+        </w:rPr>
+      </w:pPr>
+    </w:p>
+    <w:p>
+      <w:pPr>
+        <w:rPr>
+          <w:sz w:val="20"/>
+          <w:szCs w:val="20"/>
+        </w:rPr>
+      </w:pPr>
+      <w:r>
+        <w:rPr>
+          <w:sz w:val="20"/>
+          <w:szCs w:val="20"/>
+        </w:rPr>
+        <w:t xml:space="preserve">At first, I </w:t>
+      </w:r>
+      <w:r>
+        <w:rPr>
+          <w:sz w:val="20"/>
+          <w:szCs w:val="20"/>
+        </w:rPr>
+        <w:t>selected and marked</w:t>
+      </w:r>
+      <w:r>
+        <w:rPr>
+          <w:sz w:val="20"/>
+          <w:szCs w:val="20"/>
+        </w:rPr>
+        <w:t xml:space="preserve"> all the data</w:t>
+      </w:r>
+      <w:r>
+        <w:rPr>
+          <w:sz w:val="20"/>
+          <w:szCs w:val="20"/>
+        </w:rPr>
+        <w:t xml:space="preserve"> that I need on the webpage, then mad</w:t>
+      </w:r>
+      <w:r>
+        <w:rPr>
+          <w:sz w:val="20"/>
+          <w:szCs w:val="20"/>
+        </w:rPr>
+        <w:t>e record</w:t>
+      </w:r>
+      <w:r>
+        <w:rPr>
+          <w:sz w:val="20"/>
+          <w:szCs w:val="20"/>
+        </w:rPr>
+        <w:t>s</w:t>
+      </w:r>
+      <w:r>
+        <w:rPr>
+          <w:sz w:val="20"/>
+          <w:szCs w:val="20"/>
+        </w:rPr>
+        <w:t xml:space="preserve"> of all </w:t>
       </w:r>
       <w:proofErr w:type="spellStart"/>
       <w:r>
         <w:rPr>
-          <w:szCs w:val="28"/>
-        </w:rPr>
-        <w:t>json</w:t>
+          <w:sz w:val="20"/>
+          <w:szCs w:val="20"/>
+        </w:rPr>
+        <w:t>their</w:t>
+      </w:r>
+      <w:r>
+        <w:rPr>
+          <w:sz w:val="20"/>
+          <w:szCs w:val="20"/>
+        </w:rPr>
+        <w:t>’s</w:t>
       </w:r>
       <w:proofErr w:type="spellEnd"/>
       <w:r>
         <w:rPr>
-          <w:szCs w:val="28"/>
-        </w:rPr>
-        <w:t xml:space="preserve"> format. </w:t>
-      </w:r>
-      <w:r>
-        <w:rPr>
-          <w:szCs w:val="28"/>
-        </w:rPr>
-        <w:t xml:space="preserve">At present my planning is to </w:t>
-      </w:r>
-      <w:r>
-        <w:rPr>
-          <w:szCs w:val="28"/>
-        </w:rPr>
-        <w:t xml:space="preserve">create one </w:t>
+          <w:sz w:val="20"/>
+          <w:szCs w:val="20"/>
+        </w:rPr>
+        <w:t xml:space="preserve"> </w:t>
       </w:r>
       <w:proofErr w:type="spellStart"/>
       <w:r>
         <w:rPr>
-          <w:szCs w:val="28"/>
-        </w:rPr>
-        <w:t>json</w:t>
+          <w:sz w:val="20"/>
+          <w:szCs w:val="20"/>
+        </w:rPr>
+        <w:t>xpath</w:t>
       </w:r>
       <w:proofErr w:type="spellEnd"/>
       <w:r>
         <w:rPr>
-          <w:szCs w:val="28"/>
-        </w:rPr>
-        <w:t xml:space="preserve"> file for each day, each website as mm-dd-year.json. </w:t>
-      </w:r>
-    </w:p>
-    <w:p>
-      <w:pPr>
-        <w:rPr>
-          <w:szCs w:val="28"/>
-        </w:rPr>
-      </w:pPr>
-      <w:r>
-        <w:rPr>
-          <w:szCs w:val="28"/>
-        </w:rPr>
-        <w:t xml:space="preserve">In the </w:t>
+          <w:sz w:val="20"/>
+          <w:szCs w:val="20"/>
+        </w:rPr>
+        <w:t xml:space="preserve">. Through those </w:t>
       </w:r>
       <w:proofErr w:type="spellStart"/>
       <w:r>
         <w:rPr>
-          <w:szCs w:val="28"/>
-        </w:rPr>
-        <w:t>json</w:t>
+          <w:sz w:val="20"/>
+          <w:szCs w:val="20"/>
+        </w:rPr>
+        <w:t>xpath</w:t>
       </w:r>
       <w:proofErr w:type="spellEnd"/>
       <w:r>
         <w:rPr>
-          <w:szCs w:val="28"/>
-        </w:rPr>
-        <w:t xml:space="preserve"> file we have some keys like: date, </w:t>
-      </w:r>
+          <w:sz w:val="20"/>
+          <w:szCs w:val="20"/>
+        </w:rPr>
+        <w:t xml:space="preserve"> and </w:t>
+      </w:r>
+      <w:r>
+        <w:rPr>
+          <w:sz w:val="20"/>
+          <w:szCs w:val="20"/>
+        </w:rPr>
+        <w:t>other specific feature</w:t>
+      </w:r>
+      <w:r>
+        <w:rPr>
+          <w:sz w:val="20"/>
+          <w:szCs w:val="20"/>
+        </w:rPr>
+        <w:t xml:space="preserve">s like special id, class, </w:t>
+      </w:r>
+      <w:r>
+        <w:rPr>
+          <w:sz w:val="20"/>
+          <w:szCs w:val="20"/>
+        </w:rPr>
+        <w:t xml:space="preserve">which </w:t>
+      </w:r>
+      <w:r>
+        <w:rPr>
+          <w:sz w:val="20"/>
+          <w:szCs w:val="20"/>
+        </w:rPr>
+        <w:t xml:space="preserve">I </w:t>
+      </w:r>
+      <w:r>
+        <w:rPr>
+          <w:sz w:val="20"/>
+          <w:szCs w:val="20"/>
+        </w:rPr>
+        <w:t>ca</w:t>
+      </w:r>
+      <w:r>
+        <w:rPr>
+          <w:sz w:val="20"/>
+          <w:szCs w:val="20"/>
+        </w:rPr>
+        <w:t>n use to</w:t>
+      </w:r>
+      <w:r>
+        <w:rPr>
+          <w:sz w:val="20"/>
+          <w:szCs w:val="20"/>
+        </w:rPr>
+        <w:t xml:space="preserve"> figure </w:t>
+      </w:r>
+      <w:r>
+        <w:rPr>
+          <w:sz w:val="20"/>
+          <w:szCs w:val="20"/>
+        </w:rPr>
+        <w:t xml:space="preserve">out </w:t>
+      </w:r>
+      <w:r>
+        <w:rPr>
+          <w:sz w:val="20"/>
+          <w:szCs w:val="20"/>
+        </w:rPr>
+        <w:t>those u</w:t>
+      </w:r>
+      <w:r>
+        <w:rPr>
+          <w:sz w:val="20"/>
+          <w:szCs w:val="20"/>
+        </w:rPr>
+        <w:t>seful data from noise, I build two</w:t>
+      </w:r>
+      <w:r>
+        <w:rPr>
+          <w:sz w:val="20"/>
+          <w:szCs w:val="20"/>
+        </w:rPr>
+        <w:t xml:space="preserve"> specific spider.py for each w</w:t>
+      </w:r>
+      <w:r>
+        <w:rPr>
+          <w:sz w:val="20"/>
+          <w:szCs w:val="20"/>
+        </w:rPr>
+        <w:t>ebsite. Then I get the raw data. Data will be get f</w:t>
+      </w:r>
+      <w:r>
+        <w:rPr>
+          <w:sz w:val="20"/>
+          <w:szCs w:val="20"/>
+        </w:rPr>
+        <w:t xml:space="preserve">rom </w:t>
+      </w:r>
+      <w:r>
+        <w:rPr>
+          <w:sz w:val="20"/>
+          <w:szCs w:val="20"/>
+        </w:rPr>
+        <w:t>the following kind of sentences</w:t>
+      </w:r>
+      <w:r>
+        <w:rPr>
+          <w:sz w:val="20"/>
+          <w:szCs w:val="20"/>
+        </w:rPr>
+        <w:t>:</w:t>
+      </w:r>
+    </w:p>
+    <w:p>
+      <w:pPr>
+        <w:rPr>
+          <w:sz w:val="20"/>
+          <w:szCs w:val="20"/>
+        </w:rPr>
+      </w:pPr>
       <w:proofErr w:type="spellStart"/>
       <w:r>
         <w:rPr>
-          <w:szCs w:val="28"/>
-        </w:rPr>
-        <w:t>topnews</w:t>
+          <w:sz w:val="20"/>
+          <w:szCs w:val="20"/>
+        </w:rPr>
+        <w:t>ItemLoader.add_</w:t>
+      </w:r>
+      <w:proofErr w:type="gramStart"/>
+      <w:r>
+        <w:rPr>
+          <w:sz w:val="20"/>
+          <w:szCs w:val="20"/>
+        </w:rPr>
+        <w:t>xpath</w:t>
       </w:r>
       <w:proofErr w:type="spellEnd"/>
       <w:r>
         <w:rPr>
-          <w:szCs w:val="28"/>
-        </w:rPr>
-        <w:t xml:space="preserve">, </w:t>
-      </w:r>
-      <w:proofErr w:type="spellStart"/>
-      <w:r>
-        <w:rPr>
-          <w:szCs w:val="28"/>
-        </w:rPr>
-        <w:t>sectionsnews</w:t>
-      </w:r>
-      <w:proofErr w:type="spellEnd"/>
-      <w:r>
-        <w:rPr>
-          <w:szCs w:val="28"/>
-        </w:rPr>
-        <w:t>. And values will be text data, which we want to compare to analyze the similarity.</w:t>
-      </w:r>
-    </w:p>
-    <w:p>
-      <w:pPr>
-        <w:rPr>
-          <w:szCs w:val="28"/>
-        </w:rPr>
-      </w:pPr>
-    </w:p>
-    <w:p>
-      <w:pPr>
-        <w:rPr>
-          <w:szCs w:val="28"/>
-        </w:rPr>
-      </w:pPr>
-      <w:r>
-        <w:rPr>
-          <w:szCs w:val="28"/>
-        </w:rPr>
-        <w:t xml:space="preserve">At first, I </w:t>
-      </w:r>
-      <w:r>
-        <w:rPr>
-          <w:szCs w:val="28"/>
-        </w:rPr>
-        <w:t>selected and marked</w:t>
-      </w:r>
-      <w:r>
-        <w:rPr>
-          <w:szCs w:val="28"/>
-        </w:rPr>
-        <w:t xml:space="preserve"> all the data</w:t>
-      </w:r>
-      <w:r>
-        <w:rPr>
-          <w:szCs w:val="28"/>
-        </w:rPr>
-        <w:t xml:space="preserve"> that I need on the webpage, then mad</w:t>
-      </w:r>
-      <w:r>
-        <w:rPr>
-          <w:szCs w:val="28"/>
-        </w:rPr>
-        <w:t>e record</w:t>
-      </w:r>
-      <w:r>
-        <w:rPr>
-          <w:szCs w:val="28"/>
-        </w:rPr>
-        <w:t>s</w:t>
-      </w:r>
-      <w:r>
-        <w:rPr>
-          <w:szCs w:val="28"/>
-        </w:rPr>
-        <w:t xml:space="preserve"> of all </w:t>
-      </w:r>
-      <w:proofErr w:type="spellStart"/>
-      <w:r>
-        <w:rPr>
-          <w:szCs w:val="28"/>
-        </w:rPr>
-        <w:t>their</w:t>
-      </w:r>
-      <w:r>
-        <w:rPr>
-          <w:szCs w:val="28"/>
-        </w:rPr>
-        <w:t>’s</w:t>
-      </w:r>
-      <w:proofErr w:type="spellEnd"/>
-      <w:r>
-        <w:rPr>
-          <w:szCs w:val="28"/>
-        </w:rPr>
-        <w:t xml:space="preserve"> </w:t>
-      </w:r>
-      <w:proofErr w:type="spellStart"/>
-      <w:r>
-        <w:rPr>
-          <w:szCs w:val="28"/>
-        </w:rPr>
-        <w:t>xpath</w:t>
-      </w:r>
-      <w:proofErr w:type="spellEnd"/>
-      <w:r>
-        <w:rPr>
-          <w:szCs w:val="28"/>
-        </w:rPr>
-        <w:t xml:space="preserve">. Through those </w:t>
-      </w:r>
-      <w:proofErr w:type="spellStart"/>
-      <w:r>
-        <w:rPr>
-          <w:szCs w:val="28"/>
-        </w:rPr>
-        <w:t>xpath</w:t>
-      </w:r>
-      <w:proofErr w:type="spellEnd"/>
-      <w:r>
-        <w:rPr>
-          <w:szCs w:val="28"/>
-        </w:rPr>
-        <w:t xml:space="preserve"> and </w:t>
-      </w:r>
-      <w:r>
-        <w:rPr>
-          <w:szCs w:val="28"/>
-        </w:rPr>
-        <w:t>other specific feature</w:t>
-      </w:r>
-      <w:r>
-        <w:rPr>
-          <w:szCs w:val="28"/>
-        </w:rPr>
-        <w:t xml:space="preserve">s like special id, class, </w:t>
-      </w:r>
-      <w:r>
-        <w:rPr>
-          <w:szCs w:val="28"/>
-        </w:rPr>
-        <w:t xml:space="preserve">which </w:t>
-      </w:r>
-      <w:r>
-        <w:rPr>
-          <w:szCs w:val="28"/>
-        </w:rPr>
-        <w:t xml:space="preserve">I </w:t>
-      </w:r>
-      <w:r>
-        <w:rPr>
-          <w:szCs w:val="28"/>
-        </w:rPr>
-        <w:t>ca</w:t>
-      </w:r>
-      <w:r>
-        <w:rPr>
-          <w:szCs w:val="28"/>
-        </w:rPr>
-        <w:t>n use to</w:t>
-      </w:r>
-      <w:r>
-        <w:rPr>
-          <w:szCs w:val="28"/>
-        </w:rPr>
-        <w:t xml:space="preserve"> figure </w:t>
-      </w:r>
-      <w:r>
-        <w:rPr>
-          <w:szCs w:val="28"/>
-        </w:rPr>
-        <w:t xml:space="preserve">out </w:t>
-      </w:r>
-      <w:r>
-        <w:rPr>
-          <w:szCs w:val="28"/>
-        </w:rPr>
-        <w:t>those u</w:t>
-      </w:r>
-      <w:r>
-        <w:rPr>
-          <w:szCs w:val="28"/>
-        </w:rPr>
-        <w:t>seful data from noise, I build two</w:t>
-      </w:r>
-      <w:r>
-        <w:rPr>
-          <w:szCs w:val="28"/>
-        </w:rPr>
-        <w:t xml:space="preserve"> specific spider.py for each w</w:t>
-      </w:r>
-      <w:r>
-        <w:rPr>
-          <w:szCs w:val="28"/>
-        </w:rPr>
-        <w:t>ebsite. Then I get the raw data. Data will be get f</w:t>
-      </w:r>
-      <w:r>
-        <w:rPr>
-          <w:szCs w:val="28"/>
-        </w:rPr>
-        <w:t xml:space="preserve">rom </w:t>
-      </w:r>
-      <w:r>
-        <w:rPr>
-          <w:szCs w:val="28"/>
-        </w:rPr>
-        <w:t>the following kind of sentences</w:t>
-      </w:r>
-      <w:r>
-        <w:rPr>
-          <w:szCs w:val="28"/>
-        </w:rPr>
-        <w:t>:</w:t>
-      </w:r>
-    </w:p>
-    <w:p>
-      <w:pPr>
-        <w:rPr>
-          <w:szCs w:val="28"/>
-        </w:rPr>
-      </w:pPr>
-      <w:proofErr w:type="spellStart"/>
-      <w:r>
-        <w:rPr>
-          <w:szCs w:val="28"/>
-        </w:rPr>
-        <w:t>ItemLoader.add_</w:t>
-      </w:r>
-      <w:proofErr w:type="gramStart"/>
-      <w:r>
-        <w:rPr>
-          <w:szCs w:val="28"/>
-        </w:rPr>
-        <w:t>xpath</w:t>
-      </w:r>
-      <w:proofErr w:type="spellEnd"/>
-      <w:r>
-        <w:rPr>
-          <w:szCs w:val="28"/>
+          <w:sz w:val="20"/>
+          <w:szCs w:val="20"/>
         </w:rPr>
         <w:t>(</w:t>
       </w:r>
@@ -456,12 +516,14 @@
       <w:pPr>
         <w:ind w:firstLine="720"/>
         <w:rPr>
-          <w:szCs w:val="28"/>
-        </w:rPr>
-      </w:pPr>
-      <w:r>
-        <w:rPr>
-          <w:szCs w:val="28"/>
+          <w:sz w:val="20"/>
+          <w:szCs w:val="20"/>
+        </w:rPr>
+      </w:pPr>
+      <w:r>
+        <w:rPr>
+          <w:sz w:val="20"/>
+          <w:szCs w:val="20"/>
         </w:rPr>
         <w:t>'</w:t>
       </w:r>
@@ -469,21 +531,24 @@
       <w:proofErr w:type="gramStart"/>
       <w:r>
         <w:rPr>
-          <w:szCs w:val="28"/>
+          <w:sz w:val="20"/>
+          <w:szCs w:val="20"/>
         </w:rPr>
         <w:t>topnews</w:t>
       </w:r>
       <w:proofErr w:type="spellEnd"/>
       <w:r>
         <w:rPr>
-          <w:szCs w:val="28"/>
+          <w:sz w:val="20"/>
+          <w:szCs w:val="20"/>
         </w:rPr>
         <w:t>'</w:t>
       </w:r>
       <w:proofErr w:type="gramEnd"/>
       <w:r>
         <w:rPr>
-          <w:szCs w:val="28"/>
+          <w:sz w:val="20"/>
+          <w:szCs w:val="20"/>
         </w:rPr>
         <w:t xml:space="preserve"> , '//*[@id="article"]/ div[1]/section/div/article[*]/div/p/text()'</w:t>
       </w:r>
@@ -492,12 +557,14 @@
       <w:pPr>
         <w:ind w:left="2160"/>
         <w:rPr>
-          <w:szCs w:val="28"/>
-        </w:rPr>
-      </w:pPr>
-      <w:r>
-        <w:rPr>
-          <w:szCs w:val="28"/>
+          <w:sz w:val="20"/>
+          <w:szCs w:val="20"/>
+        </w:rPr>
+      </w:pPr>
+      <w:r>
+        <w:rPr>
+          <w:sz w:val="20"/>
+          <w:szCs w:val="20"/>
         </w:rPr>
         <w:t xml:space="preserve">   )</w:t>
       </w:r>
@@ -505,12 +572,14 @@
     <w:p>
       <w:pPr>
         <w:rPr>
-          <w:szCs w:val="28"/>
-        </w:rPr>
-      </w:pPr>
-      <w:r>
-        <w:rPr>
-          <w:szCs w:val="28"/>
+          <w:sz w:val="20"/>
+          <w:szCs w:val="20"/>
+        </w:rPr>
+      </w:pPr>
+      <w:r>
+        <w:rPr>
+          <w:sz w:val="20"/>
+          <w:szCs w:val="20"/>
         </w:rPr>
         <w:t>“</w:t>
       </w:r>
@@ -518,7 +587,8 @@
       <w:proofErr w:type="gramStart"/>
       <w:r>
         <w:rPr>
-          <w:szCs w:val="28"/>
+          <w:sz w:val="20"/>
+          <w:szCs w:val="20"/>
         </w:rPr>
         <w:t>topnews</w:t>
       </w:r>
@@ -526,59 +596,68 @@
       <w:proofErr w:type="gramEnd"/>
       <w:r>
         <w:rPr>
-          <w:szCs w:val="28"/>
+          <w:sz w:val="20"/>
+          <w:szCs w:val="20"/>
         </w:rPr>
         <w:t xml:space="preserve">” is a list name, and also the key of </w:t>
       </w:r>
       <w:proofErr w:type="spellStart"/>
       <w:r>
         <w:rPr>
-          <w:szCs w:val="28"/>
+          <w:sz w:val="20"/>
+          <w:szCs w:val="20"/>
         </w:rPr>
         <w:t>dict</w:t>
       </w:r>
       <w:proofErr w:type="spellEnd"/>
       <w:r>
         <w:rPr>
-          <w:szCs w:val="28"/>
+          <w:sz w:val="20"/>
+          <w:szCs w:val="20"/>
         </w:rPr>
         <w:t>(</w:t>
       </w:r>
       <w:proofErr w:type="spellStart"/>
       <w:r>
         <w:rPr>
-          <w:szCs w:val="28"/>
+          <w:sz w:val="20"/>
+          <w:szCs w:val="20"/>
         </w:rPr>
         <w:t>json’s</w:t>
       </w:r>
       <w:proofErr w:type="spellEnd"/>
       <w:r>
         <w:rPr>
-          <w:szCs w:val="28"/>
+          <w:sz w:val="20"/>
+          <w:szCs w:val="20"/>
         </w:rPr>
         <w:t xml:space="preserve"> object), all text value recognized as this kind data will be the content </w:t>
       </w:r>
       <w:r>
         <w:rPr>
-          <w:szCs w:val="28"/>
+          <w:sz w:val="20"/>
+          <w:szCs w:val="20"/>
         </w:rPr>
         <w:t xml:space="preserve">of this list, </w:t>
       </w:r>
       <w:r>
         <w:rPr>
-          <w:szCs w:val="28"/>
+          <w:sz w:val="20"/>
+          <w:szCs w:val="20"/>
         </w:rPr>
         <w:t xml:space="preserve">also </w:t>
       </w:r>
       <w:r>
         <w:rPr>
-          <w:szCs w:val="28"/>
+          <w:sz w:val="20"/>
+          <w:szCs w:val="20"/>
         </w:rPr>
         <w:t xml:space="preserve">we could say </w:t>
       </w:r>
       <w:r>
         <w:rPr>
-          <w:szCs w:val="28"/>
+          <w:sz w:val="20"/>
+          <w:szCs w:val="20"/>
         </w:rPr>
         <w:t>the value of  this key.</w:t>
       </w:r>
@@ -586,37 +665,43 @@
     <w:p>
       <w:pPr>
         <w:rPr>
-          <w:szCs w:val="28"/>
-        </w:rPr>
-      </w:pPr>
-    </w:p>
-    <w:p>
-      <w:pPr>
-        <w:rPr>
-          <w:szCs w:val="28"/>
-        </w:rPr>
-      </w:pPr>
-      <w:r>
-        <w:rPr>
-          <w:szCs w:val="28"/>
+          <w:sz w:val="20"/>
+          <w:szCs w:val="20"/>
+        </w:rPr>
+      </w:pPr>
+    </w:p>
+    <w:p>
+      <w:pPr>
+        <w:rPr>
+          <w:sz w:val="20"/>
+          <w:szCs w:val="20"/>
+        </w:rPr>
+      </w:pPr>
+      <w:r>
+        <w:rPr>
+          <w:sz w:val="20"/>
+          <w:szCs w:val="20"/>
         </w:rPr>
         <w:t>After save</w:t>
       </w:r>
       <w:r>
         <w:rPr>
-          <w:szCs w:val="28"/>
+          <w:sz w:val="20"/>
+          <w:szCs w:val="20"/>
         </w:rPr>
         <w:t>d those data in to lists, there will be a dictionary</w:t>
       </w:r>
       <w:r>
         <w:rPr>
-          <w:szCs w:val="28"/>
+          <w:sz w:val="20"/>
+          <w:szCs w:val="20"/>
         </w:rPr>
         <w:t xml:space="preserve"> to store all those lists.</w:t>
       </w:r>
       <w:r>
         <w:rPr>
-          <w:szCs w:val="28"/>
+          <w:sz w:val="20"/>
+          <w:szCs w:val="20"/>
         </w:rPr>
         <w:t xml:space="preserve"> </w:t>
       </w:r>
@@ -624,43 +709,50 @@
     <w:p>
       <w:pPr>
         <w:rPr>
-          <w:szCs w:val="28"/>
-        </w:rPr>
-      </w:pPr>
-    </w:p>
-    <w:p>
-      <w:pPr>
-        <w:rPr>
-          <w:szCs w:val="28"/>
-        </w:rPr>
-      </w:pPr>
-      <w:r>
-        <w:rPr>
-          <w:szCs w:val="28"/>
+          <w:sz w:val="20"/>
+          <w:szCs w:val="20"/>
+        </w:rPr>
+      </w:pPr>
+    </w:p>
+    <w:p>
+      <w:pPr>
+        <w:rPr>
+          <w:sz w:val="20"/>
+          <w:szCs w:val="20"/>
+        </w:rPr>
+      </w:pPr>
+      <w:r>
+        <w:rPr>
+          <w:sz w:val="20"/>
+          <w:szCs w:val="20"/>
         </w:rPr>
         <w:t>But, after I get those data, I find out t</w:t>
       </w:r>
       <w:r>
         <w:rPr>
-          <w:szCs w:val="28"/>
+          <w:sz w:val="20"/>
+          <w:szCs w:val="20"/>
         </w:rPr>
         <w:t>here are a lot Unicode</w:t>
       </w:r>
       <w:r>
         <w:rPr>
-          <w:szCs w:val="28"/>
+          <w:sz w:val="20"/>
+          <w:szCs w:val="20"/>
         </w:rPr>
         <w:t xml:space="preserve"> and useless whitespace among</w:t>
       </w:r>
       <w:r>
         <w:rPr>
-          <w:szCs w:val="28"/>
+          <w:sz w:val="20"/>
+          <w:szCs w:val="20"/>
         </w:rPr>
         <w:t xml:space="preserve"> those text. </w:t>
       </w:r>
       <w:r>
         <w:rPr>
-          <w:szCs w:val="28"/>
+          <w:sz w:val="20"/>
+          <w:szCs w:val="20"/>
         </w:rPr>
         <w:t xml:space="preserve"> Then I make some process to the list before they stored into the dictionary like that:</w:t>
       </w:r>
@@ -668,14 +760,16 @@
     <w:p>
       <w:pPr>
         <w:rPr>
-          <w:szCs w:val="28"/>
+          <w:sz w:val="20"/>
+          <w:szCs w:val="20"/>
         </w:rPr>
       </w:pPr>
       <w:proofErr w:type="spellStart"/>
       <w:proofErr w:type="gramStart"/>
       <w:r>
         <w:rPr>
-          <w:szCs w:val="28"/>
+          <w:sz w:val="20"/>
+          <w:szCs w:val="20"/>
         </w:rPr>
         <w:t>list.append</w:t>
       </w:r>
@@ -683,134 +777,140 @@
       <w:proofErr w:type="gramEnd"/>
       <w:r>
         <w:rPr>
+          <w:sz w:val="20"/>
+          <w:szCs w:val="20"/>
+        </w:rPr>
+        <w:t>(</w:t>
+      </w:r>
+      <w:proofErr w:type="spellStart"/>
+      <w:r>
+        <w:rPr>
+          <w:sz w:val="20"/>
+          <w:szCs w:val="20"/>
+        </w:rPr>
+        <w:t>str</w:t>
+      </w:r>
+      <w:proofErr w:type="spellEnd"/>
+      <w:r>
+        <w:rPr>
+          <w:sz w:val="20"/>
+          <w:szCs w:val="20"/>
+        </w:rPr>
+        <w:t>(</w:t>
+      </w:r>
+      <w:proofErr w:type="spellStart"/>
+      <w:r>
+        <w:rPr>
+          <w:sz w:val="20"/>
+          <w:szCs w:val="20"/>
+        </w:rPr>
+        <w:t>t.encode</w:t>
+      </w:r>
+      <w:proofErr w:type="spellEnd"/>
+      <w:r>
+        <w:rPr>
+          <w:sz w:val="20"/>
+          <w:szCs w:val="20"/>
+        </w:rPr>
+        <w:t>('</w:t>
+      </w:r>
+      <w:proofErr w:type="spellStart"/>
+      <w:r>
+        <w:rPr>
+          <w:sz w:val="20"/>
+          <w:szCs w:val="20"/>
+        </w:rPr>
+        <w:t>ascii</w:t>
+      </w:r>
+      <w:proofErr w:type="spellEnd"/>
+      <w:r>
+        <w:rPr>
+          <w:sz w:val="20"/>
+          <w:szCs w:val="20"/>
+        </w:rPr>
+        <w:t>','ignore')).strip())</w:t>
+      </w:r>
+    </w:p>
+    <w:p>
+      <w:pPr>
+        <w:rPr>
+          <w:sz w:val="20"/>
+          <w:szCs w:val="20"/>
+        </w:rPr>
+      </w:pPr>
+    </w:p>
+    <w:p>
+      <w:pPr>
+        <w:rPr>
+          <w:sz w:val="20"/>
+          <w:szCs w:val="20"/>
+        </w:rPr>
+      </w:pPr>
+      <w:r>
+        <w:rPr>
+          <w:sz w:val="20"/>
+          <w:szCs w:val="20"/>
+        </w:rPr>
+        <w:t xml:space="preserve">Finally, I this I initially get over some </w:t>
+      </w:r>
+      <w:r>
+        <w:rPr>
+          <w:sz w:val="20"/>
+          <w:szCs w:val="20"/>
+        </w:rPr>
+        <w:t xml:space="preserve">problems and collect the data I do want. And after three days collect, generally each </w:t>
+      </w:r>
+      <w:proofErr w:type="spellStart"/>
+      <w:r>
+        <w:rPr>
+          <w:sz w:val="20"/>
+          <w:szCs w:val="20"/>
+        </w:rPr>
+        <w:t>json</w:t>
+      </w:r>
+      <w:proofErr w:type="spellEnd"/>
+      <w:r>
+        <w:rPr>
+          <w:sz w:val="20"/>
+          <w:szCs w:val="20"/>
+        </w:rPr>
+        <w:t xml:space="preserve"> file’s size is around 4kb. I am planning to collect one month</w:t>
+      </w:r>
+      <w:r>
+        <w:rPr>
+          <w:sz w:val="20"/>
+          <w:szCs w:val="20"/>
+        </w:rPr>
+        <w:t>’</w:t>
+      </w:r>
+      <w:r>
+        <w:rPr>
+          <w:sz w:val="20"/>
+          <w:szCs w:val="20"/>
+        </w:rPr>
+        <w:t xml:space="preserve">s data. So finally I may have 30*2*4=240kb text. </w:t>
+      </w:r>
+    </w:p>
+    <w:p>
+      <w:pPr>
+        <w:rPr>
           <w:szCs w:val="28"/>
         </w:rPr>
-        <w:t>(</w:t>
-      </w:r>
-      <w:proofErr w:type="spellStart"/>
-      <w:r>
+      </w:pPr>
+    </w:p>
+    <w:p>
+      <w:pPr>
         <w:rPr>
           <w:szCs w:val="28"/>
         </w:rPr>
-        <w:t>str</w:t>
-      </w:r>
-      <w:proofErr w:type="spellEnd"/>
-      <w:r>
-        <w:rPr>
-          <w:szCs w:val="28"/>
-        </w:rPr>
-        <w:t>(</w:t>
-      </w:r>
-      <w:proofErr w:type="spellStart"/>
-      <w:r>
-        <w:rPr>
-          <w:szCs w:val="28"/>
-        </w:rPr>
-        <w:t>t.encode</w:t>
-      </w:r>
-      <w:proofErr w:type="spellEnd"/>
-      <w:r>
-        <w:rPr>
-          <w:szCs w:val="28"/>
-        </w:rPr>
-        <w:t>('</w:t>
-      </w:r>
-      <w:proofErr w:type="spellStart"/>
-      <w:r>
-        <w:rPr>
-          <w:szCs w:val="28"/>
-        </w:rPr>
-        <w:t>ascii</w:t>
-      </w:r>
-      <w:proofErr w:type="spellEnd"/>
-      <w:r>
-        <w:rPr>
-          <w:szCs w:val="28"/>
-        </w:rPr>
-        <w:t>','ignore')).strip())</w:t>
-      </w:r>
-    </w:p>
-    <w:p>
-      <w:pPr>
-        <w:rPr>
-          <w:szCs w:val="28"/>
-        </w:rPr>
-      </w:pPr>
-    </w:p>
-    <w:p>
-      <w:pPr>
-        <w:rPr>
-          <w:szCs w:val="28"/>
-        </w:rPr>
-      </w:pPr>
-      <w:r>
-        <w:rPr>
-          <w:szCs w:val="28"/>
-        </w:rPr>
-        <w:t xml:space="preserve">Finally, I this I initially get over some </w:t>
-      </w:r>
-      <w:r>
-        <w:rPr>
-          <w:szCs w:val="28"/>
-        </w:rPr>
-        <w:t>problems and collect the data I do want.</w:t>
-      </w:r>
-      <w:r>
-        <w:rPr>
-          <w:szCs w:val="28"/>
-        </w:rPr>
-        <w:t xml:space="preserve"> And after three days collect, generally each </w:t>
-      </w:r>
-      <w:proofErr w:type="spellStart"/>
-      <w:r>
-        <w:rPr>
-          <w:szCs w:val="28"/>
-        </w:rPr>
-        <w:t>json</w:t>
-      </w:r>
-      <w:proofErr w:type="spellEnd"/>
-      <w:r>
-        <w:rPr>
-          <w:szCs w:val="28"/>
-        </w:rPr>
-        <w:t xml:space="preserve"> file’s size is around 4kb. I am planning to collect one </w:t>
-      </w:r>
-      <w:proofErr w:type="gramStart"/>
-      <w:r>
-        <w:rPr>
-          <w:szCs w:val="28"/>
-        </w:rPr>
-        <w:t>months</w:t>
-      </w:r>
-      <w:proofErr w:type="gramEnd"/>
-      <w:r>
-        <w:rPr>
-          <w:szCs w:val="28"/>
-        </w:rPr>
-        <w:t xml:space="preserve"> data. So finally I may have 30*2*4=240kb text. </w:t>
-      </w:r>
-    </w:p>
-    <w:p>
-      <w:pPr>
-        <w:rPr>
-          <w:szCs w:val="28"/>
-        </w:rPr>
-      </w:pPr>
-    </w:p>
-    <w:p>
-      <w:pPr>
-        <w:rPr>
-          <w:szCs w:val="28"/>
-        </w:rPr>
-      </w:pPr>
-      <w:bookmarkStart w:id="0" w:name="_GoBack"/>
+      </w:pPr>
       <w:r>
         <w:rPr>
           <w:noProof/>
           <w:szCs w:val="28"/>
         </w:rPr>
         <w:drawing>
-          <wp:inline distT="0" distB="0" distL="0" distR="0">
+          <wp:inline distT="0" distB="0" distL="0" distR="0" wp14:anchorId="20B94DCF" wp14:editId="7FEAB8B7">
             <wp:extent cx="5486400" cy="1110615"/>
             <wp:effectExtent l="0" t="0" r="0" b="6985"/>
             <wp:docPr id="1" name="Picture 1"/>
@@ -825,7 +925,7 @@
                     <pic:cNvPicPr/>
                   </pic:nvPicPr>
                   <pic:blipFill>
-                    <a:blip r:embed="rId8">
+                    <a:blip r:embed="rId7">
                       <a:extLst>
                         <a:ext uri="{28A0092B-C50C-407E-A947-70E740481C1C}">
                           <a14:useLocalDpi xmlns:a14="http://schemas.microsoft.com/office/drawing/2010/main" val="0"/>
@@ -851,15 +951,393 @@
           </wp:inline>
         </w:drawing>
       </w:r>
-      <w:bookmarkEnd w:id="0"/>
+    </w:p>
+    <w:p>
+      <w:pPr>
+        <w:rPr>
+          <w:szCs w:val="28"/>
+        </w:rPr>
+      </w:pPr>
+    </w:p>
+    <w:p>
+      <w:pPr>
+        <w:rPr>
+          <w:szCs w:val="28"/>
+        </w:rPr>
+      </w:pPr>
+    </w:p>
+    <w:p>
+      <w:pPr>
+        <w:rPr>
+          <w:b/>
+        </w:rPr>
+      </w:pPr>
+      <w:r>
+        <w:rPr>
+          <w:b/>
+        </w:rPr>
+        <w:t xml:space="preserve">2. Data Storage and </w:t>
+      </w:r>
+      <w:r>
+        <w:rPr>
+          <w:b/>
+        </w:rPr>
+        <w:t>Verify</w:t>
+      </w:r>
+    </w:p>
+    <w:p>
+      <w:pPr>
+        <w:rPr>
+          <w:sz w:val="20"/>
+          <w:szCs w:val="20"/>
+        </w:rPr>
+      </w:pPr>
+      <w:r>
+        <w:rPr>
+          <w:sz w:val="20"/>
+          <w:szCs w:val="20"/>
+        </w:rPr>
+        <w:t xml:space="preserve">The Original data </w:t>
+      </w:r>
+      <w:bookmarkStart w:id="2" w:name="_GoBack"/>
+      <w:bookmarkEnd w:id="2"/>
+      <w:r>
+        <w:rPr>
+          <w:sz w:val="20"/>
+          <w:szCs w:val="20"/>
+        </w:rPr>
+        <w:t>from websites are HTML. To make it easy and clearly to input to the program, we can</w:t>
+      </w:r>
+      <w:r>
+        <w:rPr>
+          <w:sz w:val="20"/>
+          <w:szCs w:val="20"/>
+        </w:rPr>
+        <w:t xml:space="preserve"> also use </w:t>
+      </w:r>
+      <w:proofErr w:type="spellStart"/>
+      <w:r>
+        <w:rPr>
+          <w:sz w:val="20"/>
+          <w:szCs w:val="20"/>
+        </w:rPr>
+        <w:t>scrapy</w:t>
+      </w:r>
+      <w:proofErr w:type="spellEnd"/>
+      <w:r>
+        <w:rPr>
+          <w:sz w:val="20"/>
+          <w:szCs w:val="20"/>
+        </w:rPr>
+        <w:t xml:space="preserve"> to</w:t>
+      </w:r>
+      <w:r>
+        <w:rPr>
+          <w:sz w:val="20"/>
+          <w:szCs w:val="20"/>
+        </w:rPr>
+        <w:t xml:space="preserve"> convert the </w:t>
+      </w:r>
+      <w:r>
+        <w:rPr>
+          <w:sz w:val="20"/>
+          <w:szCs w:val="20"/>
+        </w:rPr>
+        <w:t xml:space="preserve">format </w:t>
+      </w:r>
+      <w:r>
+        <w:rPr>
+          <w:sz w:val="20"/>
+          <w:szCs w:val="20"/>
+        </w:rPr>
+        <w:t>to</w:t>
+      </w:r>
+      <w:r>
+        <w:rPr>
+          <w:sz w:val="20"/>
+          <w:szCs w:val="20"/>
+        </w:rPr>
+        <w:t xml:space="preserve"> </w:t>
+      </w:r>
+      <w:r>
+        <w:rPr>
+          <w:sz w:val="20"/>
+          <w:szCs w:val="20"/>
+        </w:rPr>
+        <w:t>CSV</w:t>
+      </w:r>
+      <w:r>
+        <w:rPr>
+          <w:sz w:val="20"/>
+          <w:szCs w:val="20"/>
+        </w:rPr>
+        <w:t xml:space="preserve">, XML, JSON or even database format. Since database is a heavy weight component in our analysis program, we would not use this format. </w:t>
+      </w:r>
+      <w:r>
+        <w:rPr>
+          <w:sz w:val="20"/>
+          <w:szCs w:val="20"/>
+        </w:rPr>
+        <w:t>Among the CSV, XML and JSON format, we would like to choose JSON</w:t>
+      </w:r>
+      <w:r>
+        <w:rPr>
+          <w:sz w:val="20"/>
+          <w:szCs w:val="20"/>
+        </w:rPr>
+        <w:t xml:space="preserve"> format since it has less </w:t>
+      </w:r>
+      <w:bookmarkStart w:id="3" w:name="OLE_LINK1"/>
+      <w:bookmarkStart w:id="4" w:name="OLE_LINK2"/>
+      <w:r>
+        <w:rPr>
+          <w:sz w:val="20"/>
+          <w:szCs w:val="20"/>
+        </w:rPr>
+        <w:t>redundancy</w:t>
+      </w:r>
+      <w:r>
+        <w:rPr>
+          <w:sz w:val="20"/>
+          <w:szCs w:val="20"/>
+        </w:rPr>
+        <w:t xml:space="preserve"> </w:t>
+      </w:r>
+      <w:bookmarkEnd w:id="3"/>
+      <w:bookmarkEnd w:id="4"/>
+      <w:r>
+        <w:rPr>
+          <w:sz w:val="20"/>
+          <w:szCs w:val="20"/>
+        </w:rPr>
+        <w:t>and</w:t>
+      </w:r>
+      <w:r>
+        <w:rPr>
+          <w:sz w:val="20"/>
+          <w:szCs w:val="20"/>
+        </w:rPr>
+        <w:t xml:space="preserve"> is</w:t>
+      </w:r>
+      <w:r>
+        <w:rPr>
+          <w:sz w:val="20"/>
+          <w:szCs w:val="20"/>
+        </w:rPr>
+        <w:t xml:space="preserve"> quickly to process by C/C++ or Python.</w:t>
+      </w:r>
+    </w:p>
+    <w:p>
+      <w:pPr>
+        <w:rPr>
+          <w:sz w:val="20"/>
+          <w:szCs w:val="20"/>
+        </w:rPr>
+      </w:pPr>
+    </w:p>
+    <w:p>
+      <w:pPr>
+        <w:rPr>
+          <w:sz w:val="20"/>
+          <w:szCs w:val="20"/>
+        </w:rPr>
+      </w:pPr>
+      <w:r>
+        <w:rPr>
+          <w:sz w:val="20"/>
+          <w:szCs w:val="20"/>
+        </w:rPr>
+        <w:t xml:space="preserve">At present my planning is to create one </w:t>
+      </w:r>
+      <w:r>
+        <w:rPr>
+          <w:sz w:val="20"/>
+          <w:szCs w:val="20"/>
+        </w:rPr>
+        <w:t>JSON</w:t>
+      </w:r>
+      <w:r>
+        <w:rPr>
+          <w:sz w:val="20"/>
+          <w:szCs w:val="20"/>
+        </w:rPr>
+        <w:t xml:space="preserve"> file for each day, each website as mm-</w:t>
+      </w:r>
+      <w:proofErr w:type="spellStart"/>
+      <w:r>
+        <w:rPr>
+          <w:sz w:val="20"/>
+          <w:szCs w:val="20"/>
+        </w:rPr>
+        <w:t>dd</w:t>
+      </w:r>
+      <w:proofErr w:type="spellEnd"/>
+      <w:r>
+        <w:rPr>
+          <w:sz w:val="20"/>
+          <w:szCs w:val="20"/>
+        </w:rPr>
+        <w:t>-</w:t>
+      </w:r>
+      <w:proofErr w:type="spellStart"/>
+      <w:r>
+        <w:rPr>
+          <w:sz w:val="20"/>
+          <w:szCs w:val="20"/>
+        </w:rPr>
+        <w:t>year.json</w:t>
+      </w:r>
+      <w:proofErr w:type="spellEnd"/>
+      <w:r>
+        <w:rPr>
+          <w:sz w:val="20"/>
+          <w:szCs w:val="20"/>
+        </w:rPr>
+        <w:t xml:space="preserve">. </w:t>
+      </w:r>
+      <w:r>
+        <w:rPr>
+          <w:sz w:val="20"/>
+          <w:szCs w:val="20"/>
+        </w:rPr>
+        <w:t xml:space="preserve"> </w:t>
+      </w:r>
+      <w:r>
+        <w:rPr>
+          <w:sz w:val="20"/>
+          <w:szCs w:val="20"/>
+        </w:rPr>
+        <w:t xml:space="preserve">In the </w:t>
+      </w:r>
+      <w:r>
+        <w:rPr>
+          <w:sz w:val="20"/>
+          <w:szCs w:val="20"/>
+        </w:rPr>
+        <w:t>JSON</w:t>
+      </w:r>
+      <w:r>
+        <w:rPr>
+          <w:sz w:val="20"/>
+          <w:szCs w:val="20"/>
+        </w:rPr>
+        <w:t xml:space="preserve"> file we have some keys like: date, </w:t>
+      </w:r>
+      <w:proofErr w:type="spellStart"/>
+      <w:r>
+        <w:rPr>
+          <w:sz w:val="20"/>
+          <w:szCs w:val="20"/>
+        </w:rPr>
+        <w:t>topnews</w:t>
+      </w:r>
+      <w:proofErr w:type="spellEnd"/>
+      <w:r>
+        <w:rPr>
+          <w:sz w:val="20"/>
+          <w:szCs w:val="20"/>
+        </w:rPr>
+        <w:t xml:space="preserve">, </w:t>
+      </w:r>
+      <w:proofErr w:type="spellStart"/>
+      <w:r>
+        <w:rPr>
+          <w:sz w:val="20"/>
+          <w:szCs w:val="20"/>
+        </w:rPr>
+        <w:t>sectionsnews</w:t>
+      </w:r>
+      <w:proofErr w:type="spellEnd"/>
+      <w:r>
+        <w:rPr>
+          <w:sz w:val="20"/>
+          <w:szCs w:val="20"/>
+        </w:rPr>
+        <w:t>. And values will be text data</w:t>
+      </w:r>
+      <w:r>
+        <w:rPr>
+          <w:sz w:val="20"/>
+          <w:szCs w:val="20"/>
+        </w:rPr>
+        <w:t xml:space="preserve"> (string)</w:t>
+      </w:r>
+      <w:r>
+        <w:rPr>
+          <w:sz w:val="20"/>
+          <w:szCs w:val="20"/>
+        </w:rPr>
+        <w:t>, which we want to compare to analyze the similarity.</w:t>
+      </w:r>
+    </w:p>
+    <w:p>
+      <w:pPr>
+        <w:rPr>
+          <w:sz w:val="20"/>
+          <w:szCs w:val="20"/>
+        </w:rPr>
+      </w:pPr>
+    </w:p>
+    <w:p>
+      <w:pPr>
+        <w:rPr>
+          <w:sz w:val="20"/>
+          <w:szCs w:val="20"/>
+          <w:lang w:eastAsia="zh-CN"/>
+        </w:rPr>
+      </w:pPr>
+      <w:r>
+        <w:rPr>
+          <w:sz w:val="20"/>
+          <w:szCs w:val="20"/>
+        </w:rPr>
+        <w:t>To verify the validation of the results of the data p</w:t>
+      </w:r>
+      <w:r>
+        <w:rPr>
+          <w:sz w:val="20"/>
+          <w:szCs w:val="20"/>
+        </w:rPr>
+        <w:t xml:space="preserve">rocessing, we can do it in this way. Every time when we use </w:t>
+      </w:r>
+      <w:proofErr w:type="spellStart"/>
+      <w:r>
+        <w:rPr>
+          <w:sz w:val="20"/>
+          <w:szCs w:val="20"/>
+        </w:rPr>
+        <w:t>scrapy</w:t>
+      </w:r>
+      <w:proofErr w:type="spellEnd"/>
+      <w:r>
+        <w:rPr>
+          <w:sz w:val="20"/>
+          <w:szCs w:val="20"/>
+        </w:rPr>
+        <w:t xml:space="preserve"> to grab the data from the websites, we can also save the HTML files in local disk. If we want to verify our results, we can use script to check whether the key words or the items exist in the coordinate HTML files.</w:t>
+      </w:r>
+    </w:p>
+    <w:p>
+      <w:pPr>
+        <w:rPr>
+          <w:szCs w:val="28"/>
+        </w:rPr>
+      </w:pPr>
+    </w:p>
+    <w:p>
+      <w:pPr>
+        <w:rPr>
+          <w:szCs w:val="28"/>
+        </w:rPr>
+      </w:pPr>
     </w:p>
     <w:sectPr>
-      <w:headerReference w:type="even" r:id="rId9"/>
-      <w:headerReference w:type="default" r:id="rId10"/>
-      <w:footerReference w:type="even" r:id="rId11"/>
-      <w:footerReference w:type="default" r:id="rId12"/>
-      <w:headerReference w:type="first" r:id="rId13"/>
-      <w:footerReference w:type="first" r:id="rId14"/>
+      <w:headerReference w:type="even" r:id="rId8"/>
+      <w:headerReference w:type="default" r:id="rId9"/>
+      <w:footerReference w:type="even" r:id="rId10"/>
+      <w:footerReference w:type="default" r:id="rId11"/>
+      <w:headerReference w:type="first" r:id="rId12"/>
+      <w:footerReference w:type="first" r:id="rId13"/>
       <w:pgSz w:w="12240" w:h="15840"/>
       <w:pgMar w:top="1440" w:right="1800" w:bottom="1440" w:left="1800" w:header="720" w:footer="720" w:gutter="0"/>
       <w:cols w:space="720"/>

</xml_diff>